<commit_message>
assinment 1 report edit
</commit_message>
<xml_diff>
--- a/assignments/a1/a1.docx
+++ b/assignments/a1/a1.docx
@@ -39,6 +39,25 @@
           <w:sz w:val="28"/>
           <w:szCs w:val="28"/>
         </w:rPr>
+        <w:t>Deadline: 11:59PM on 14 Feb 2024</w:t>
+      </w:r>
+    </w:p>
+    <w:p>
+      <w:pPr>
+        <w:rPr>
+          <w:b/>
+          <w:bCs/>
+          <w:sz w:val="28"/>
+          <w:szCs w:val="28"/>
+        </w:rPr>
+      </w:pPr>
+      <w:r>
+        <w:rPr>
+          <w:b/>
+          <w:bCs/>
+          <w:sz w:val="28"/>
+          <w:szCs w:val="28"/>
+        </w:rPr>
         <w:t xml:space="preserve"> 1. Introduction:</w:t>
       </w:r>
     </w:p>
@@ -69,31 +88,7 @@
     </w:p>
     <w:p>
       <w:r>
-        <w:t>The U.S. Food &amp; Drug Administration (FDA) provides nutrition information for the 20 most</w:t>
-      </w:r>
-      <w:r>
-        <w:t xml:space="preserve"> </w:t>
-      </w:r>
-      <w:r>
-        <w:t>frequently consumed raw fruits in the United States. Your task is to implement a Python</w:t>
-      </w:r>
-      <w:r>
-        <w:t xml:space="preserve"> </w:t>
-      </w:r>
-      <w:r>
-        <w:t>program, that allows consumers to input a fruit (case-insensitively) and outputs the</w:t>
-      </w:r>
-      <w:r>
-        <w:t xml:space="preserve"> </w:t>
-      </w:r>
-      <w:r>
-        <w:t>number of calories in one portion of that fruit according to the FDA's poster. You can find</w:t>
-      </w:r>
-      <w:r>
-        <w:t xml:space="preserve"> </w:t>
-      </w:r>
-      <w:r>
-        <w:t xml:space="preserve">the poster here </w:t>
+        <w:t xml:space="preserve">The U.S. Food &amp; Drug Administration (FDA) provides nutrition information for the 20 most frequently consumed raw fruits in the United States. Your task is to implement a Python program, that allows consumers to input a fruit (case-insensitively) and outputs the number of calories in one portion of that fruit according to the FDA's poster. You can find the poster here </w:t>
       </w:r>
       <w:hyperlink r:id="rId5" w:history="1">
         <w:r>
@@ -124,7 +119,6 @@
         <w:t xml:space="preserve"> 3. Methodology:</w:t>
       </w:r>
     </w:p>
-    <w:p/>
     <w:p>
       <w:pPr>
         <w:rPr>
@@ -224,10 +218,10 @@
             <v:path o:extrusionok="f" gradientshapeok="t" o:connecttype="rect"/>
             <o:lock v:ext="edit" aspectratio="t"/>
           </v:shapetype>
-          <v:shape id="_x0000_i1043" type="#_x0000_t75" style="width:451.15pt;height:122.25pt" o:ole="">
+          <v:shape id="_x0000_i1025" type="#_x0000_t75" style="width:451.15pt;height:122.25pt" o:ole="">
             <v:imagedata r:id="rId7" o:title=""/>
           </v:shape>
-          <o:OLEObject Type="Embed" ProgID="Word.OpenDocumentText.12" ShapeID="_x0000_i1043" DrawAspect="Content" ObjectID="_1768209920" r:id="rId8"/>
+          <o:OLEObject Type="Embed" ProgID="Word.OpenDocumentText.12" ShapeID="_x0000_i1025" DrawAspect="Content" ObjectID="_1768214352" r:id="rId8"/>
         </w:object>
       </w:r>
       <w:r>
@@ -290,11 +284,11 @@
     <w:bookmarkEnd w:id="1"/>
     <w:p>
       <w:r>
-        <w:object w:dxaOrig="9026" w:dyaOrig="3297" w14:anchorId="12FDF02D">
-          <v:shape id="_x0000_i1052" type="#_x0000_t75" style="width:451.15pt;height:165pt" o:ole="">
+        <w:object w:dxaOrig="10466" w:dyaOrig="3294" w14:anchorId="12FDF02D">
+          <v:shape id="_x0000_i1030" type="#_x0000_t75" style="width:523.15pt;height:165pt" o:ole="">
             <v:imagedata r:id="rId11" o:title=""/>
           </v:shape>
-          <o:OLEObject Type="Embed" ProgID="Word.OpenDocumentText.12" ShapeID="_x0000_i1052" DrawAspect="Content" ObjectID="_1768209921" r:id="rId12"/>
+          <o:OLEObject Type="Embed" ProgID="Word.OpenDocumentText.12" ShapeID="_x0000_i1030" DrawAspect="Content" ObjectID="_1768214353" r:id="rId12"/>
         </w:object>
       </w:r>
     </w:p>
@@ -321,7 +315,15 @@
     </w:p>
     <w:p>
       <w:r>
-        <w:t xml:space="preserve">A variable “calories” is made of type </w:t>
+        <w:t xml:space="preserve">A </w:t>
+      </w:r>
+      <w:proofErr w:type="gramStart"/>
+      <w:r>
+        <w:t>variable “calories”</w:t>
+      </w:r>
+      <w:proofErr w:type="gramEnd"/>
+      <w:r>
+        <w:t xml:space="preserve"> is made of type </w:t>
       </w:r>
       <w:hyperlink r:id="rId13" w:anchor="dictionaries" w:history="1">
         <w:r>
@@ -332,22 +334,10 @@
         </w:r>
       </w:hyperlink>
       <w:r>
-        <w:t xml:space="preserve">, it stores </w:t>
-      </w:r>
-      <w:r>
-        <w:t xml:space="preserve">names </w:t>
-      </w:r>
-      <w:r>
-        <w:t>and calories of food in key-value pairs.</w:t>
-      </w:r>
-      <w:r>
-        <w:t xml:space="preserve"> Names of food are stored in lower case to support the case-</w:t>
-      </w:r>
-      <w:r>
-        <w:t>insensitivity</w:t>
-      </w:r>
-      <w:r>
-        <w:t xml:space="preserve"> feature of the program</w:t>
+        <w:t>, it stores names and calories of food in key-value pairs.</w:t>
+      </w:r>
+      <w:r>
+        <w:t xml:space="preserve"> Names of food are stored in lower case to support the case-insensitivity feature of the program</w:t>
       </w:r>
     </w:p>
     <w:p>
@@ -365,7 +355,15 @@
         </w:r>
       </w:hyperlink>
       <w:r>
-        <w:t xml:space="preserve">” function, with argument of the prompt which will be shown to the user and the value that user entered is stores in a variable “user_input”, after using </w:t>
+        <w:t>” function, with argument of the prompt which will be shown to the user and the value that user entered is stores in a variable “</w:t>
+      </w:r>
+      <w:proofErr w:type="spellStart"/>
+      <w:r>
+        <w:t>user_input</w:t>
+      </w:r>
+      <w:proofErr w:type="spellEnd"/>
+      <w:r>
+        <w:t xml:space="preserve">”, after using </w:t>
       </w:r>
       <w:r>
         <w:t>“</w:t>
@@ -413,7 +411,15 @@
         </w:r>
       </w:hyperlink>
       <w:r>
-        <w:t xml:space="preserve">” checks weather the “user_input” is in “calories” </w:t>
+        <w:t>” checks weather the “</w:t>
+      </w:r>
+      <w:proofErr w:type="spellStart"/>
+      <w:r>
+        <w:t>user_input</w:t>
+      </w:r>
+      <w:proofErr w:type="spellEnd"/>
+      <w:r>
+        <w:t xml:space="preserve">” is in “calories” </w:t>
       </w:r>
       <w:r>
         <w:t>dictionary</w:t>
@@ -440,13 +446,15 @@
       <w:r>
         <w:t xml:space="preserve"> in a variable “</w:t>
       </w:r>
+      <w:proofErr w:type="spellStart"/>
       <w:r>
         <w:t>calorie_in_fruit</w:t>
       </w:r>
+      <w:proofErr w:type="spellEnd"/>
       <w:r>
         <w:t xml:space="preserve">” using </w:t>
       </w:r>
-      <w:hyperlink r:id="rId18" w:anchor="subscriptions" w:history="1">
+      <w:hyperlink r:id="rId18" w:history="1">
         <w:r>
           <w:rPr>
             <w:rStyle w:val="Hyperlink"/>
@@ -479,19 +487,15 @@
         <w:t>”</w:t>
       </w:r>
       <w:r>
-        <w:t xml:space="preserve">. If </w:t>
-      </w:r>
-      <w:r>
-        <w:t xml:space="preserve">the “user_input” is </w:t>
-      </w:r>
-      <w:r>
-        <w:t xml:space="preserve">not </w:t>
-      </w:r>
-      <w:r>
-        <w:t>in “calories” dictionary</w:t>
-      </w:r>
-      <w:r>
-        <w:t>, the program prints an error message.</w:t>
+        <w:t>. If the “</w:t>
+      </w:r>
+      <w:proofErr w:type="spellStart"/>
+      <w:r>
+        <w:t>user_input</w:t>
+      </w:r>
+      <w:proofErr w:type="spellEnd"/>
+      <w:r>
+        <w:t>” is not in “calories” dictionary, the program prints an error message.</w:t>
       </w:r>
     </w:p>
     <w:p/>
@@ -659,35 +663,7 @@
           <w:i/>
           <w:iCs/>
         </w:rPr>
-        <w:t>Figure 1: Screenshot of the</w:t>
-      </w:r>
-      <w:r>
-        <w:rPr>
-          <w:i/>
-          <w:iCs/>
-        </w:rPr>
-        <w:t xml:space="preserve"> source code of</w:t>
-      </w:r>
-      <w:r>
-        <w:rPr>
-          <w:i/>
-          <w:iCs/>
-        </w:rPr>
-        <w:t xml:space="preserve"> </w:t>
-      </w:r>
-      <w:r>
-        <w:rPr>
-          <w:i/>
-          <w:iCs/>
-        </w:rPr>
-        <w:t>the</w:t>
-      </w:r>
-      <w:r>
-        <w:rPr>
-          <w:i/>
-          <w:iCs/>
-        </w:rPr>
-        <w:t xml:space="preserve"> program.</w:t>
+        <w:t>Figure 1: Screenshot of the source code of the program.</w:t>
       </w:r>
     </w:p>
     <w:p>
@@ -704,7 +680,7 @@
           <w:noProof/>
         </w:rPr>
         <w:drawing>
-          <wp:inline distT="0" distB="0" distL="0" distR="0" wp14:anchorId="7E57CBA5" wp14:editId="468DA6A0">
+          <wp:inline distT="0" distB="0" distL="0" distR="0" wp14:anchorId="7E57CBA5" wp14:editId="429C76D3">
             <wp:extent cx="5731510" cy="1537335"/>
             <wp:effectExtent l="0" t="0" r="2540" b="5715"/>
             <wp:docPr id="906177859" name="Picture 2"/>
@@ -758,195 +734,359 @@
           <w:i/>
           <w:iCs/>
         </w:rPr>
-        <w:t xml:space="preserve">Figure </w:t>
+        <w:t>Figure 2: Screenshot of the execution of the program.</w:t>
+      </w:r>
+    </w:p>
+    <w:p>
+      <w:pPr>
+        <w:rPr>
+          <w:b/>
+          <w:bCs/>
+          <w:sz w:val="28"/>
+          <w:szCs w:val="28"/>
+        </w:rPr>
+      </w:pPr>
+      <w:r>
+        <w:rPr>
+          <w:b/>
+          <w:bCs/>
+          <w:sz w:val="28"/>
+          <w:szCs w:val="28"/>
+        </w:rPr>
+        <w:lastRenderedPageBreak/>
+        <w:t xml:space="preserve">7. </w:t>
+      </w:r>
+      <w:r>
+        <w:rPr>
+          <w:b/>
+          <w:bCs/>
+          <w:sz w:val="28"/>
+          <w:szCs w:val="28"/>
+        </w:rPr>
+        <w:t>Efficiency Considerations:</w:t>
+      </w:r>
+    </w:p>
+    <w:p>
+      <w:r>
+        <w:rPr>
+          <w:b/>
+          <w:bCs/>
+        </w:rPr>
+        <w:t>Case-Insensitive Handling</w:t>
+      </w:r>
+      <w:r>
+        <w:t>: By storing all fruit names in lowercase within the dictionary and converting user’s input to lowercase, the program supports case-insensitive input. This ensures that users can input fruit names in any casing without affecting the program's functionality.</w:t>
+      </w:r>
+    </w:p>
+    <w:p>
+      <w:r>
+        <w:rPr>
+          <w:b/>
+          <w:bCs/>
+        </w:rPr>
+        <w:t>Dictionary Lookup</w:t>
+      </w:r>
+      <w:r>
+        <w:t xml:space="preserve">: The use of a dictionary for storing calorie information allows for efficient approach to get calorie of specific fruit using </w:t>
+      </w:r>
+      <w:hyperlink r:id="rId22" w:history="1">
+        <w:r>
+          <w:rPr>
+            <w:rStyle w:val="Hyperlink"/>
+          </w:rPr>
+          <w:t xml:space="preserve">index </w:t>
+        </w:r>
+        <w:r>
+          <w:rPr>
+            <w:rStyle w:val="Hyperlink"/>
+          </w:rPr>
+          <w:t>brackets</w:t>
+        </w:r>
+      </w:hyperlink>
+      <w:r>
+        <w:t xml:space="preserve">, instead of using </w:t>
+      </w:r>
+      <w:hyperlink r:id="rId23" w:history="1">
+        <w:r>
+          <w:rPr>
+            <w:rStyle w:val="Hyperlink"/>
+          </w:rPr>
+          <w:t>for</w:t>
+        </w:r>
+      </w:hyperlink>
+      <w:r>
+        <w:t>/</w:t>
+      </w:r>
+      <w:hyperlink r:id="rId24" w:history="1">
+        <w:r>
+          <w:rPr>
+            <w:rStyle w:val="Hyperlink"/>
+          </w:rPr>
+          <w:t>while</w:t>
+        </w:r>
+      </w:hyperlink>
+      <w:r>
+        <w:t xml:space="preserve"> loops. This approach reduces execution time, contributing to the program's efficiency and it will also make the code cleaner.</w:t>
+      </w:r>
+    </w:p>
+    <w:p>
+      <w:r>
+        <w:rPr>
+          <w:b/>
+          <w:bCs/>
+        </w:rPr>
+        <w:t>Membership Operator</w:t>
+      </w:r>
+      <w:r>
+        <w:t xml:space="preserve">: The use of a </w:t>
+      </w:r>
+      <w:r>
+        <w:t>“</w:t>
+      </w:r>
+      <w:hyperlink r:id="rId25" w:anchor="membership-test-operations" w:history="1">
+        <w:r>
+          <w:rPr>
+            <w:rStyle w:val="Hyperlink"/>
+            <w:i/>
+            <w:iCs/>
+          </w:rPr>
+          <w:t>in</w:t>
+        </w:r>
+      </w:hyperlink>
+      <w:r>
+        <w:t>” in “</w:t>
+      </w:r>
+      <w:hyperlink r:id="rId26" w:anchor="if-statements" w:history="1">
+        <w:r>
+          <w:rPr>
+            <w:rStyle w:val="Hyperlink"/>
+            <w:i/>
+            <w:iCs/>
+          </w:rPr>
+          <w:t>if</w:t>
+        </w:r>
+      </w:hyperlink>
+      <w:r>
+        <w:t>” statement</w:t>
+      </w:r>
+      <w:r>
+        <w:t xml:space="preserve"> </w:t>
+      </w:r>
+      <w:r>
+        <w:t>to check if the user input exists in the d</w:t>
+      </w:r>
+      <w:r>
+        <w:t xml:space="preserve">ictionary </w:t>
+      </w:r>
+      <w:r>
+        <w:t>allows more readability of code, instead of using other methods like u</w:t>
+      </w:r>
+      <w:r>
+        <w:t xml:space="preserve">sing </w:t>
+      </w:r>
+      <w:hyperlink r:id="rId27" w:history="1">
+        <w:r>
+          <w:rPr>
+            <w:rStyle w:val="Hyperlink"/>
+          </w:rPr>
+          <w:t>exception handling</w:t>
+        </w:r>
+      </w:hyperlink>
+      <w:r>
+        <w:t>, u</w:t>
+      </w:r>
+      <w:r>
+        <w:t xml:space="preserve">sing </w:t>
+      </w:r>
+      <w:hyperlink r:id="rId28" w:history="1">
+        <w:r>
+          <w:rPr>
+            <w:rStyle w:val="Hyperlink"/>
+          </w:rPr>
+          <w:t>get() method</w:t>
+        </w:r>
+      </w:hyperlink>
+      <w:r>
+        <w:t>, etc</w:t>
+      </w:r>
+      <w:r>
+        <w:t>.</w:t>
+      </w:r>
+    </w:p>
+    <w:p/>
+    <w:p>
+      <w:pPr>
+        <w:rPr>
+          <w:b/>
+          <w:bCs/>
+          <w:sz w:val="28"/>
+          <w:szCs w:val="28"/>
+        </w:rPr>
+      </w:pPr>
+      <w:r>
+        <w:rPr>
+          <w:b/>
+          <w:bCs/>
+          <w:sz w:val="28"/>
+          <w:szCs w:val="28"/>
+        </w:rPr>
+        <w:t>8</w:t>
+      </w:r>
+      <w:r>
+        <w:rPr>
+          <w:b/>
+          <w:bCs/>
+          <w:sz w:val="28"/>
+          <w:szCs w:val="28"/>
+        </w:rPr>
+        <w:t>. Acknowledgments:</w:t>
+      </w:r>
+    </w:p>
+    <w:p>
+      <w:r>
+        <w:t xml:space="preserve">I would like to acknowledge the collaborative effort of </w:t>
+      </w:r>
+      <w:r>
+        <w:t xml:space="preserve">me and </w:t>
+      </w:r>
+      <w:r>
+        <w:t xml:space="preserve">my peers in the completion of this assignment. </w:t>
+      </w:r>
+      <w:r>
+        <w:t>Arshpreet Singh Sidhu</w:t>
+      </w:r>
+      <w:r>
+        <w:t xml:space="preserve"> (Student ID: </w:t>
+      </w:r>
+      <w:r>
+        <w:t>815805</w:t>
+      </w:r>
+      <w:r>
+        <w:t xml:space="preserve">), </w:t>
+      </w:r>
+      <w:r>
+        <w:t>XYZ</w:t>
+      </w:r>
+      <w:r>
+        <w:t xml:space="preserve"> (Student ID: </w:t>
+      </w:r>
+      <w:r>
+        <w:t>1231231</w:t>
+      </w:r>
+      <w:r>
+        <w:t xml:space="preserve">), and </w:t>
+      </w:r>
+      <w:r>
+        <w:t>ABC</w:t>
+      </w:r>
+      <w:r>
+        <w:t xml:space="preserve"> (Student ID: </w:t>
+      </w:r>
+      <w:r>
+        <w:t>3213213</w:t>
+      </w:r>
+      <w:r>
+        <w:t>) have actively contributed to the development and success of this project. Working together as a group of three, we were able to combine our skills and knowledge to meet the requirements outlined in the assignment.</w:t>
+      </w:r>
+    </w:p>
+    <w:p/>
+    <w:p>
+      <w:pPr>
+        <w:rPr>
+          <w:b/>
+          <w:bCs/>
+          <w:sz w:val="28"/>
+          <w:szCs w:val="28"/>
+        </w:rPr>
+      </w:pPr>
+      <w:r>
+        <w:rPr>
+          <w:b/>
+          <w:bCs/>
+          <w:sz w:val="28"/>
+          <w:szCs w:val="28"/>
+        </w:rPr>
+        <w:t>9</w:t>
+      </w:r>
+      <w:r>
+        <w:rPr>
+          <w:b/>
+          <w:bCs/>
+          <w:sz w:val="28"/>
+          <w:szCs w:val="28"/>
+        </w:rPr>
+        <w:t xml:space="preserve">. </w:t>
+      </w:r>
+      <w:r>
+        <w:rPr>
+          <w:b/>
+          <w:bCs/>
+          <w:sz w:val="28"/>
+          <w:szCs w:val="28"/>
+        </w:rPr>
+        <w:t>References</w:t>
+      </w:r>
+      <w:r>
+        <w:rPr>
+          <w:b/>
+          <w:bCs/>
+          <w:sz w:val="28"/>
+          <w:szCs w:val="28"/>
+        </w:rPr>
+        <w:t>:</w:t>
+      </w:r>
+    </w:p>
+    <w:p>
+      <w:r>
+        <w:t xml:space="preserve">I would like to acknowledge </w:t>
+      </w:r>
+      <w:r>
+        <w:t>that I used various refences</w:t>
+      </w:r>
+      <w:r>
+        <w:t xml:space="preserve"> from </w:t>
       </w:r>
       <w:r>
         <w:rPr>
           <w:i/>
           <w:iCs/>
         </w:rPr>
-        <w:t>2</w:t>
+        <w:t>lecture slides provided by</w:t>
       </w:r>
       <w:r>
         <w:rPr>
           <w:i/>
           <w:iCs/>
         </w:rPr>
-        <w:t xml:space="preserve">: Screenshot </w:t>
+        <w:t xml:space="preserve"> my instructor,</w:t>
       </w:r>
       <w:r>
         <w:rPr>
           <w:i/>
           <w:iCs/>
         </w:rPr>
-        <w:t xml:space="preserve">of </w:t>
-      </w:r>
+        <w:t xml:space="preserve"> </w:t>
+      </w:r>
+      <w:proofErr w:type="spellStart"/>
       <w:r>
         <w:rPr>
           <w:i/>
           <w:iCs/>
         </w:rPr>
-        <w:t>the execution of the</w:t>
-      </w:r>
+        <w:t>Jeeho</w:t>
+      </w:r>
+      <w:proofErr w:type="spellEnd"/>
       <w:r>
         <w:rPr>
           <w:i/>
           <w:iCs/>
         </w:rPr>
-        <w:t xml:space="preserve"> </w:t>
-      </w:r>
-      <w:r>
-        <w:rPr>
-          <w:i/>
-          <w:iCs/>
-        </w:rPr>
-        <w:t>program.</w:t>
-      </w:r>
-    </w:p>
-    <w:p>
-      <w:pPr>
-        <w:rPr>
-          <w:b/>
-          <w:bCs/>
-          <w:sz w:val="28"/>
-          <w:szCs w:val="28"/>
-        </w:rPr>
-      </w:pPr>
-      <w:r>
-        <w:rPr>
-          <w:b/>
-          <w:bCs/>
-          <w:sz w:val="28"/>
-          <w:szCs w:val="28"/>
-        </w:rPr>
-        <w:lastRenderedPageBreak/>
-        <w:t>7</w:t>
-      </w:r>
-      <w:r>
-        <w:rPr>
-          <w:b/>
-          <w:bCs/>
-          <w:sz w:val="28"/>
-          <w:szCs w:val="28"/>
-        </w:rPr>
-        <w:t>. Acknowledgments:</w:t>
-      </w:r>
-    </w:p>
-    <w:p>
-      <w:r>
-        <w:t xml:space="preserve">I would like to acknowledge the collaborative effort of </w:t>
-      </w:r>
-      <w:r>
-        <w:t xml:space="preserve">me and </w:t>
-      </w:r>
-      <w:r>
-        <w:t xml:space="preserve">my peers in the completion of this assignment. </w:t>
-      </w:r>
-      <w:r>
-        <w:t>Arshpreet Singh Sidhu</w:t>
-      </w:r>
-      <w:r>
-        <w:t xml:space="preserve"> (Student ID: </w:t>
-      </w:r>
-      <w:r>
-        <w:t>815805</w:t>
-      </w:r>
-      <w:r>
-        <w:t xml:space="preserve">), </w:t>
-      </w:r>
-      <w:r>
-        <w:t>XYZ</w:t>
-      </w:r>
-      <w:r>
-        <w:t xml:space="preserve"> (Student ID: </w:t>
-      </w:r>
-      <w:r>
-        <w:t>1231231</w:t>
-      </w:r>
-      <w:r>
-        <w:t xml:space="preserve">), and </w:t>
-      </w:r>
-      <w:r>
-        <w:t>ABC</w:t>
-      </w:r>
-      <w:r>
-        <w:t xml:space="preserve"> (Student ID: </w:t>
-      </w:r>
-      <w:r>
-        <w:t>3213213</w:t>
-      </w:r>
-      <w:r>
-        <w:t>) have actively contributed to the development and success of this project. Working together as a group of three, we were able to combine our skills and knowledge to meet the requirements outlined in the assignment.</w:t>
-      </w:r>
-    </w:p>
-    <w:p/>
-    <w:p>
-      <w:pPr>
-        <w:rPr>
-          <w:b/>
-          <w:bCs/>
-          <w:sz w:val="28"/>
-          <w:szCs w:val="28"/>
-        </w:rPr>
-      </w:pPr>
-      <w:r>
-        <w:rPr>
-          <w:b/>
-          <w:bCs/>
-          <w:sz w:val="28"/>
-          <w:szCs w:val="28"/>
-        </w:rPr>
-        <w:t>8</w:t>
-      </w:r>
-      <w:r>
-        <w:rPr>
-          <w:b/>
-          <w:bCs/>
-          <w:sz w:val="28"/>
-          <w:szCs w:val="28"/>
-        </w:rPr>
-        <w:t xml:space="preserve">. </w:t>
-      </w:r>
-      <w:r>
-        <w:rPr>
-          <w:b/>
-          <w:bCs/>
-          <w:sz w:val="28"/>
-          <w:szCs w:val="28"/>
-        </w:rPr>
-        <w:t>References</w:t>
-      </w:r>
-      <w:r>
-        <w:rPr>
-          <w:b/>
-          <w:bCs/>
-          <w:sz w:val="28"/>
-          <w:szCs w:val="28"/>
-        </w:rPr>
-        <w:t>:</w:t>
-      </w:r>
-    </w:p>
-    <w:p>
-      <w:r>
-        <w:t xml:space="preserve">I would like to acknowledge </w:t>
-      </w:r>
-      <w:r>
-        <w:t>that I used various refences</w:t>
-      </w:r>
-      <w:r>
-        <w:t xml:space="preserve"> from </w:t>
-      </w:r>
-      <w:r>
-        <w:rPr>
-          <w:i/>
-          <w:iCs/>
-        </w:rPr>
-        <w:t>lecture slides provided by our instructor</w:t>
+        <w:t xml:space="preserve"> Ryoo</w:t>
       </w:r>
       <w:r>
         <w:t xml:space="preserve">, online resources such as </w:t>
       </w:r>
-      <w:hyperlink r:id="rId22" w:history="1">
+      <w:hyperlink r:id="rId29" w:history="1">
         <w:r>
           <w:rPr>
             <w:rStyle w:val="Hyperlink"/>
@@ -959,7 +1099,7 @@
       <w:r>
         <w:t xml:space="preserve"> and </w:t>
       </w:r>
-      <w:hyperlink r:id="rId23" w:history="1">
+      <w:hyperlink r:id="rId30" w:history="1">
         <w:r>
           <w:rPr>
             <w:rStyle w:val="Hyperlink"/>

</xml_diff>

<commit_message>
assignment 1 report update
</commit_message>
<xml_diff>
--- a/assignments/a1/a1.docx
+++ b/assignments/a1/a1.docx
@@ -221,7 +221,7 @@
           <v:shape id="_x0000_i1025" type="#_x0000_t75" style="width:451.15pt;height:122.25pt" o:ole="">
             <v:imagedata r:id="rId7" o:title=""/>
           </v:shape>
-          <o:OLEObject Type="Embed" ProgID="Word.OpenDocumentText.12" ShapeID="_x0000_i1025" DrawAspect="Content" ObjectID="_1768214352" r:id="rId8"/>
+          <o:OLEObject Type="Embed" ProgID="Word.OpenDocumentText.12" ShapeID="_x0000_i1025" DrawAspect="Content" ObjectID="_1768282948" r:id="rId8"/>
         </w:object>
       </w:r>
       <w:r>
@@ -285,10 +285,10 @@
     <w:p>
       <w:r>
         <w:object w:dxaOrig="10466" w:dyaOrig="3294" w14:anchorId="12FDF02D">
-          <v:shape id="_x0000_i1030" type="#_x0000_t75" style="width:523.15pt;height:165pt" o:ole="">
+          <v:shape id="_x0000_i1026" type="#_x0000_t75" style="width:523.15pt;height:165pt" o:ole="">
             <v:imagedata r:id="rId11" o:title=""/>
           </v:shape>
-          <o:OLEObject Type="Embed" ProgID="Word.OpenDocumentText.12" ShapeID="_x0000_i1030" DrawAspect="Content" ObjectID="_1768214353" r:id="rId12"/>
+          <o:OLEObject Type="Embed" ProgID="Word.OpenDocumentText.12" ShapeID="_x0000_i1026" DrawAspect="Content" ObjectID="_1768282949" r:id="rId12"/>
         </w:object>
       </w:r>
     </w:p>
@@ -379,7 +379,16 @@
         </w:r>
       </w:hyperlink>
       <w:r>
-        <w:t>” of string to make the text in lower cast, which will support the case-</w:t>
+        <w:t xml:space="preserve">” </w:t>
+      </w:r>
+      <w:r>
+        <w:t>method</w:t>
+      </w:r>
+      <w:r>
+        <w:t xml:space="preserve"> </w:t>
+      </w:r>
+      <w:r>
+        <w:t>of string to make the text in lower cast, which will support the case-</w:t>
       </w:r>
       <w:bookmarkStart w:id="2" w:name="_Hlk157595020"/>
       <w:r>
@@ -411,7 +420,13 @@
         </w:r>
       </w:hyperlink>
       <w:r>
-        <w:t>” checks weather the “</w:t>
+        <w:t>”</w:t>
+      </w:r>
+      <w:r>
+        <w:t>, which</w:t>
+      </w:r>
+      <w:r>
+        <w:t xml:space="preserve"> checks weather the “</w:t>
       </w:r>
       <w:proofErr w:type="spellStart"/>
       <w:r>
@@ -680,7 +695,7 @@
           <w:noProof/>
         </w:rPr>
         <w:drawing>
-          <wp:inline distT="0" distB="0" distL="0" distR="0" wp14:anchorId="7E57CBA5" wp14:editId="429C76D3">
+          <wp:inline distT="0" distB="0" distL="0" distR="0" wp14:anchorId="7E57CBA5" wp14:editId="59F3123F">
             <wp:extent cx="5731510" cy="1537335"/>
             <wp:effectExtent l="0" t="0" r="2540" b="5715"/>
             <wp:docPr id="906177859" name="Picture 2"/>
@@ -763,7 +778,25 @@
           <w:sz w:val="28"/>
           <w:szCs w:val="28"/>
         </w:rPr>
-        <w:t>Efficiency Considerations:</w:t>
+        <w:t xml:space="preserve">Efficiency </w:t>
+      </w:r>
+      <w:r>
+        <w:rPr>
+          <w:b/>
+          <w:bCs/>
+          <w:sz w:val="28"/>
+          <w:szCs w:val="28"/>
+        </w:rPr>
+        <w:t>Approaches</w:t>
+      </w:r>
+      <w:r>
+        <w:rPr>
+          <w:b/>
+          <w:bCs/>
+          <w:sz w:val="28"/>
+          <w:szCs w:val="28"/>
+        </w:rPr>
+        <w:t>:</w:t>
       </w:r>
     </w:p>
     <w:p>
@@ -986,7 +1019,13 @@
         <w:t>3213213</w:t>
       </w:r>
       <w:r>
-        <w:t>) have actively contributed to the development and success of this project. Working together as a group of three, we were able to combine our skills and knowledge to meet the requirements outlined in the assignment.</w:t>
+        <w:t xml:space="preserve">) have actively contributed to the development of this </w:t>
+      </w:r>
+      <w:r>
+        <w:t>assignment</w:t>
+      </w:r>
+      <w:r>
+        <w:t xml:space="preserve">. </w:t>
       </w:r>
     </w:p>
     <w:p/>

</xml_diff>